<commit_message>
Update: Completed HTML skeleton and created SASS variables.
</commit_message>
<xml_diff>
--- a/doc/project-scope.docx
+++ b/doc/project-scope.docx
@@ -999,6 +999,24 @@
         </w:rPr>
         <w:t>2021, which would put us on December 1, 2021. We will have to plan each day accordingly and attempt to complete a little more than what is required in each day in order to be ready before the deadline.</w:t>
       </w:r>
+    </w:p>
+    <w:p>
+      <w:pPr>
+        <w:rPr>
+          <w:rFonts w:ascii="Times New Roman" w:hAnsi="Times New Roman" w:cs="Times New Roman"/>
+          <w:sz w:val="24"/>
+          <w:szCs w:val="24"/>
+        </w:rPr>
+      </w:pPr>
+    </w:p>
+    <w:p>
+      <w:pPr>
+        <w:rPr>
+          <w:rFonts w:ascii="Times New Roman" w:hAnsi="Times New Roman" w:cs="Times New Roman"/>
+          <w:sz w:val="24"/>
+          <w:szCs w:val="24"/>
+        </w:rPr>
+      </w:pPr>
     </w:p>
     <w:sectPr>
       <w:pgSz w:w="12240" w:h="15840"/>
@@ -1486,6 +1504,7 @@
     <w:lsdException w:name="HTML Sample" w:semiHidden="1" w:unhideWhenUsed="1"/>
     <w:lsdException w:name="HTML Typewriter" w:semiHidden="1" w:unhideWhenUsed="1"/>
     <w:lsdException w:name="HTML Variable" w:semiHidden="1" w:unhideWhenUsed="1"/>
+    <w:lsdException w:name="Normal Table" w:semiHidden="1" w:unhideWhenUsed="1"/>
     <w:lsdException w:name="annotation subject" w:semiHidden="1" w:unhideWhenUsed="1"/>
     <w:lsdException w:name="No List" w:semiHidden="1" w:unhideWhenUsed="1"/>
     <w:lsdException w:name="Outline List 1" w:semiHidden="1" w:unhideWhenUsed="1"/>
@@ -1532,8 +1551,10 @@
     <w:lsdException w:name="Table Subtle 2" w:semiHidden="1" w:unhideWhenUsed="1"/>
     <w:lsdException w:name="Table Web 1" w:semiHidden="1" w:unhideWhenUsed="1"/>
     <w:lsdException w:name="Table Web 2" w:semiHidden="1" w:unhideWhenUsed="1"/>
+    <w:lsdException w:name="Table Web 3" w:semiHidden="1" w:unhideWhenUsed="1"/>
     <w:lsdException w:name="Balloon Text" w:semiHidden="1" w:unhideWhenUsed="1"/>
     <w:lsdException w:name="Table Grid" w:uiPriority="39"/>
+    <w:lsdException w:name="Table Theme" w:semiHidden="1" w:unhideWhenUsed="1"/>
     <w:lsdException w:name="Placeholder Text" w:semiHidden="1"/>
     <w:lsdException w:name="No Spacing" w:uiPriority="1" w:qFormat="1"/>
     <w:lsdException w:name="Light Shading" w:uiPriority="60"/>

</xml_diff>

<commit_message>
Update: Improved button layout and overall responsive behavior.
</commit_message>
<xml_diff>
--- a/doc/project-scope.docx
+++ b/doc/project-scope.docx
@@ -139,7 +139,23 @@
           <w:sz w:val="24"/>
           <w:szCs w:val="24"/>
         </w:rPr>
-        <w:t xml:space="preserve">Our primary goal is to create a single landing page for an imaginary client. This site must behave as intended, as well as conform to the design </w:t>
+        <w:t>Our primary goal is to create a single landing page for a client. Th</w:t>
+      </w:r>
+      <w:r>
+        <w:rPr>
+          <w:rFonts w:ascii="Times New Roman" w:hAnsi="Times New Roman" w:cs="Times New Roman"/>
+          <w:sz w:val="24"/>
+          <w:szCs w:val="24"/>
+        </w:rPr>
+        <w:t>e</w:t>
+      </w:r>
+      <w:r>
+        <w:rPr>
+          <w:rFonts w:ascii="Times New Roman" w:hAnsi="Times New Roman" w:cs="Times New Roman"/>
+          <w:sz w:val="24"/>
+          <w:szCs w:val="24"/>
+        </w:rPr>
+        <w:t xml:space="preserve"> site must behave as intended, as well as conform to the design </w:t>
       </w:r>
       <w:r>
         <w:rPr>

</xml_diff>